<commit_message>
docs(mock-up): added a mock up
added a mock-up presenting the different actions the aplications should be able to do as well as the desired UI for the app
</commit_message>
<xml_diff>
--- a/documentation/User_story.docx
+++ b/documentation/User_story.docx
@@ -128,13 +128,16 @@
         <w:t xml:space="preserve"> pour la séquence</w:t>
       </w:r>
       <w:r>
-        <w:t xml:space="preserve"> de 5 GW </w:t>
-      </w:r>
-      <w:r>
-        <w:t>"</w:t>
-      </w:r>
-      <w:r>
-        <w:t>W</w:t>
+        <w:t xml:space="preserve"> de 5 GW</w:t>
+      </w:r>
+      <w:r>
+        <w:t xml:space="preserve"> (game weeks)</w:t>
+      </w:r>
+      <w:r>
+        <w:t xml:space="preserve"> </w:t>
+      </w:r>
+      <w:r>
+        <w:t>"W</w:t>
       </w:r>
       <w:r>
         <w:t>,</w:t>
@@ -165,6 +168,9 @@
       </w:r>
       <w:r>
         <w:t>, le graphique montre les valeurs 3, 4, 4, 7, 10.</w:t>
+      </w:r>
+      <w:r>
+        <w:t xml:space="preserve"> (3 point pour une victoire, 1 pour un nul (D pour Draw) et aucun pour une défaite (L pour Loss) )</w:t>
       </w:r>
     </w:p>
     <w:p>
@@ -362,182 +368,6 @@
     <w:p>
       <w:r>
         <w:br w:type="page"/>
-      </w:r>
-    </w:p>
-    <w:p>
-      <w:pPr>
-        <w:rPr>
-          <w:b/>
-          <w:bCs/>
-        </w:rPr>
-      </w:pPr>
-      <w:r>
-        <w:rPr>
-          <w:b/>
-          <w:bCs/>
-        </w:rPr>
-        <w:lastRenderedPageBreak/>
-        <w:t>Optionnel (si en avance)</w:t>
-      </w:r>
-    </w:p>
-    <w:p>
-      <w:pPr>
-        <w:pStyle w:val="Paragraphedeliste"/>
-        <w:numPr>
-          <w:ilvl w:val="0"/>
-          <w:numId w:val="2"/>
-        </w:numPr>
-      </w:pPr>
-      <w:r>
-        <w:rPr>
-          <w:b/>
-          <w:bCs/>
-        </w:rPr>
-        <w:t>US</w:t>
-      </w:r>
-      <w:r>
-        <w:rPr>
-          <w:b/>
-          <w:bCs/>
-        </w:rPr>
-        <w:t>5</w:t>
-      </w:r>
-      <w:r>
-        <w:rPr>
-          <w:b/>
-          <w:bCs/>
-        </w:rPr>
-        <w:t xml:space="preserve"> — Masquer/afficher une équipe</w:t>
-      </w:r>
-    </w:p>
-    <w:p>
-      <w:pPr>
-        <w:numPr>
-          <w:ilvl w:val="1"/>
-          <w:numId w:val="2"/>
-        </w:numPr>
-      </w:pPr>
-      <w:r>
-        <w:rPr>
-          <w:i/>
-          <w:iCs/>
-        </w:rPr>
-        <w:t>En tant qu’utilisateur, je veux pouvoir cacher ou montrer une équipe pour rendre le graphique plus lisible.</w:t>
-      </w:r>
-    </w:p>
-    <w:p>
-      <w:pPr>
-        <w:numPr>
-          <w:ilvl w:val="1"/>
-          <w:numId w:val="2"/>
-        </w:numPr>
-      </w:pPr>
-      <w:r>
-        <w:rPr>
-          <w:b/>
-          <w:bCs/>
-        </w:rPr>
-        <w:t>Test d’acceptation :</w:t>
-      </w:r>
-      <w:r>
-        <w:t xml:space="preserve"> décocher une équipe la fait disparaître du graphique, recocher la fait réapparaître.</w:t>
-      </w:r>
-    </w:p>
-    <w:p>
-      <w:pPr>
-        <w:rPr>
-          <w:b/>
-          <w:bCs/>
-        </w:rPr>
-      </w:pPr>
-    </w:p>
-    <w:p>
-      <w:pPr>
-        <w:pStyle w:val="Paragraphedeliste"/>
-        <w:numPr>
-          <w:ilvl w:val="0"/>
-          <w:numId w:val="3"/>
-        </w:numPr>
-        <w:rPr>
-          <w:b/>
-          <w:bCs/>
-        </w:rPr>
-      </w:pPr>
-      <w:r>
-        <w:rPr>
-          <w:b/>
-          <w:bCs/>
-        </w:rPr>
-        <w:t>US</w:t>
-      </w:r>
-      <w:r>
-        <w:rPr>
-          <w:b/>
-          <w:bCs/>
-        </w:rPr>
-        <w:t>6</w:t>
-      </w:r>
-      <w:r>
-        <w:rPr>
-          <w:b/>
-          <w:bCs/>
-        </w:rPr>
-        <w:t xml:space="preserve"> </w:t>
-      </w:r>
-      <w:r>
-        <w:rPr>
-          <w:b/>
-          <w:bCs/>
-        </w:rPr>
-        <w:t>—</w:t>
-      </w:r>
-      <w:r>
-        <w:rPr>
-          <w:b/>
-          <w:bCs/>
-        </w:rPr>
-        <w:t xml:space="preserve"> </w:t>
-      </w:r>
-      <w:r>
-        <w:rPr>
-          <w:b/>
-          <w:bCs/>
-        </w:rPr>
-        <w:t>Utiliser d'autres formats</w:t>
-      </w:r>
-    </w:p>
-    <w:p>
-      <w:pPr>
-        <w:pStyle w:val="Paragraphedeliste"/>
-        <w:numPr>
-          <w:ilvl w:val="1"/>
-          <w:numId w:val="3"/>
-        </w:numPr>
-        <w:rPr>
-          <w:b/>
-          <w:bCs/>
-        </w:rPr>
-      </w:pPr>
-      <w:r>
-        <w:rPr>
-          <w:i/>
-          <w:iCs/>
-        </w:rPr>
-        <w:t>En tant qu’utilisateur, je veux pouvoir</w:t>
-      </w:r>
-      <w:r>
-        <w:rPr>
-          <w:i/>
-          <w:iCs/>
-        </w:rPr>
-        <w:t xml:space="preserve"> utiliser d'autres format de données que CSV, comme des fichier JSON ou des JSON reçu d'une api</w:t>
-      </w:r>
-    </w:p>
-    <w:p>
-      <w:r>
-        <w:pict w14:anchorId="205027ED">
-          <v:rect id="_x0000_i1052" style="width:0;height:1.5pt" o:hralign="center" o:hrstd="t" o:hr="t" fillcolor="#a0a0a0" stroked="f"/>
-        </w:pict>
       </w:r>
     </w:p>
     <w:p/>
@@ -1643,6 +1473,7 @@
   <w:style w:type="character" w:default="1" w:styleId="Policepardfaut">
     <w:name w:val="Default Paragraph Font"/>
     <w:uiPriority w:val="1"/>
+    <w:semiHidden/>
     <w:unhideWhenUsed/>
   </w:style>
   <w:style w:type="table" w:default="1" w:styleId="TableauNormal">

</xml_diff>